<commit_message>
Code Cleaning and Arch Doc Update
</commit_message>
<xml_diff>
--- a/SaveNScore_ArchDoc.docx
+++ b/SaveNScore_ArchDoc.docx
@@ -1,6 +1,6 @@
 
 <file path=word/document.xml><?xml version="1.0" encoding="utf-8"?>
-<w:document xmlns:wpc="http://schemas.microsoft.com/office/word/2010/wordprocessingCanvas" xmlns:cx="http://schemas.microsoft.com/office/drawing/2014/chartex" xmlns:cx1="http://schemas.microsoft.com/office/drawing/2015/9/8/chartex" xmlns:cx2="http://schemas.microsoft.com/office/drawing/2015/10/21/chartex" xmlns:cx3="http://schemas.microsoft.com/office/drawing/2016/5/9/chartex" xmlns:cx4="http://schemas.microsoft.com/office/drawing/2016/5/10/chartex" xmlns:cx5="http://schemas.microsoft.com/office/drawing/2016/5/11/chartex" xmlns:cx6="http://schemas.microsoft.com/office/drawing/2016/5/12/chartex" xmlns:cx7="http://schemas.microsoft.com/office/drawing/2016/5/13/chartex" xmlns:cx8="http://schemas.microsoft.com/office/drawing/2016/5/14/chartex" xmlns:mc="http://schemas.openxmlformats.org/markup-compatibility/2006" xmlns:aink="http://schemas.microsoft.com/office/drawing/2016/ink" xmlns:am3d="http://schemas.microsoft.com/office/drawing/2017/model3d" xmlns:o="urn:schemas-microsoft-com:office:office" xmlns:r="http://schemas.openxmlformats.org/officeDocument/2006/relationships" xmlns:m="http://schemas.openxmlformats.org/officeDocument/2006/math" xmlns:v="urn:schemas-microsoft-com:vml" xmlns:wp14="http://schemas.microsoft.com/office/word/2010/wordprocessingDrawing" xmlns:wp="http://schemas.openxmlformats.org/drawingml/2006/wordprocessingDrawing" xmlns:w10="urn:schemas-microsoft-com:office:word" xmlns:w="http://schemas.openxmlformats.org/wordprocessingml/2006/main" xmlns:w14="http://schemas.microsoft.com/office/word/2010/wordml" xmlns:w15="http://schemas.microsoft.com/office/word/2012/wordml" xmlns:w16cid="http://schemas.microsoft.com/office/word/2016/wordml/cid" xmlns:w16se="http://schemas.microsoft.com/office/word/2015/wordml/symex" xmlns:wpg="http://schemas.microsoft.com/office/word/2010/wordprocessingGroup" xmlns:wpi="http://schemas.microsoft.com/office/word/2010/wordprocessingInk" xmlns:wne="http://schemas.microsoft.com/office/word/2006/wordml" xmlns:wps="http://schemas.microsoft.com/office/word/2010/wordprocessingShape" mc:Ignorable="w14 w15 w16se w16cid wp14">
+<w:document xmlns:wpc="http://schemas.microsoft.com/office/word/2010/wordprocessingCanvas" xmlns:cx="http://schemas.microsoft.com/office/drawing/2014/chartex" xmlns:cx1="http://schemas.microsoft.com/office/drawing/2015/9/8/chartex" xmlns:mc="http://schemas.openxmlformats.org/markup-compatibility/2006" xmlns:o="urn:schemas-microsoft-com:office:office" xmlns:r="http://schemas.openxmlformats.org/officeDocument/2006/relationships" xmlns:m="http://schemas.openxmlformats.org/officeDocument/2006/math" xmlns:v="urn:schemas-microsoft-com:vml" xmlns:wp14="http://schemas.microsoft.com/office/word/2010/wordprocessingDrawing" xmlns:wp="http://schemas.openxmlformats.org/drawingml/2006/wordprocessingDrawing" xmlns:w10="urn:schemas-microsoft-com:office:word" xmlns:w="http://schemas.openxmlformats.org/wordprocessingml/2006/main" xmlns:w14="http://schemas.microsoft.com/office/word/2010/wordml" xmlns:w15="http://schemas.microsoft.com/office/word/2012/wordml" xmlns:w16se="http://schemas.microsoft.com/office/word/2015/wordml/symex" xmlns:wpg="http://schemas.microsoft.com/office/word/2010/wordprocessingGroup" xmlns:wpi="http://schemas.microsoft.com/office/word/2010/wordprocessingInk" xmlns:wne="http://schemas.microsoft.com/office/word/2006/wordml" xmlns:wps="http://schemas.microsoft.com/office/word/2010/wordprocessingShape" mc:Ignorable="w14 w15 w16se wp14">
   <w:body>
     <w:p>
       <w:pPr>
@@ -927,6 +927,59 @@
     <w:p>
       <w:pPr>
         <w:pStyle w:val="Header"/>
+        <w:spacing w:before="60" w:line="259" w:lineRule="auto"/>
+        <w:rPr>
+          <w:rFonts w:ascii="Arial" w:hAnsi="Arial" w:cs="Arial"/>
+        </w:rPr>
+      </w:pPr>
+    </w:p>
+    <w:p>
+      <w:pPr>
+        <w:pStyle w:val="Header"/>
+        <w:spacing w:before="60" w:line="259" w:lineRule="auto"/>
+        <w:rPr>
+          <w:rFonts w:ascii="Arial" w:hAnsi="Arial" w:cs="Arial"/>
+        </w:rPr>
+      </w:pPr>
+    </w:p>
+    <w:p>
+      <w:pPr>
+        <w:pStyle w:val="Header"/>
+        <w:keepNext/>
+        <w:keepLines/>
+        <w:tabs>
+          <w:tab w:val="clear" w:pos="4320"/>
+          <w:tab w:val="clear" w:pos="8640"/>
+        </w:tabs>
+        <w:spacing w:before="240"/>
+        <w:rPr>
+          <w:rFonts w:ascii="Arial" w:hAnsi="Arial" w:cs="Arial"/>
+        </w:rPr>
+      </w:pPr>
+      <w:r>
+        <w:rPr>
+          <w:rFonts w:ascii="Arial" w:hAnsi="Arial" w:cs="Arial"/>
+          <w:b/>
+          <w:bCs/>
+        </w:rPr>
+        <w:t>Version:</w:t>
+      </w:r>
+      <w:r>
+        <w:rPr>
+          <w:rFonts w:ascii="Arial" w:hAnsi="Arial" w:cs="Arial"/>
+        </w:rPr>
+        <w:t xml:space="preserve"> 2</w:t>
+      </w:r>
+      <w:r>
+        <w:rPr>
+          <w:rFonts w:ascii="Arial" w:hAnsi="Arial" w:cs="Arial"/>
+        </w:rPr>
+        <w:t>.0</w:t>
+      </w:r>
+    </w:p>
+    <w:p>
+      <w:pPr>
+        <w:pStyle w:val="Header"/>
         <w:tabs>
           <w:tab w:val="clear" w:pos="4320"/>
           <w:tab w:val="clear" w:pos="8640"/>
@@ -936,6 +989,110 @@
           <w:rFonts w:ascii="Arial" w:hAnsi="Arial" w:cs="Arial"/>
         </w:rPr>
       </w:pPr>
+      <w:r>
+        <w:rPr>
+          <w:rFonts w:ascii="Arial" w:hAnsi="Arial" w:cs="Arial"/>
+          <w:b/>
+          <w:bCs/>
+        </w:rPr>
+        <w:t>Modifier:</w:t>
+      </w:r>
+      <w:r>
+        <w:rPr>
+          <w:rFonts w:ascii="Arial" w:hAnsi="Arial" w:cs="Arial"/>
+        </w:rPr>
+        <w:t xml:space="preserve"> Benjamin Rahman</w:t>
+      </w:r>
+    </w:p>
+    <w:p>
+      <w:pPr>
+        <w:pStyle w:val="Header"/>
+        <w:keepNext/>
+        <w:keepLines/>
+        <w:tabs>
+          <w:tab w:val="clear" w:pos="4320"/>
+          <w:tab w:val="clear" w:pos="8640"/>
+        </w:tabs>
+        <w:spacing w:before="60"/>
+        <w:rPr>
+          <w:rFonts w:ascii="Arial" w:hAnsi="Arial" w:cs="Arial"/>
+          <w:b/>
+          <w:bCs/>
+        </w:rPr>
+      </w:pPr>
+      <w:r>
+        <w:rPr>
+          <w:rFonts w:ascii="Arial" w:hAnsi="Arial" w:cs="Arial"/>
+          <w:b/>
+          <w:bCs/>
+        </w:rPr>
+        <w:t xml:space="preserve">Date: </w:t>
+      </w:r>
+      <w:r>
+        <w:rPr>
+          <w:rFonts w:ascii="Arial" w:hAnsi="Arial" w:cs="Arial"/>
+        </w:rPr>
+        <w:t>Finalized 05/04</w:t>
+      </w:r>
+      <w:r>
+        <w:rPr>
+          <w:rFonts w:ascii="Arial" w:hAnsi="Arial" w:cs="Arial"/>
+        </w:rPr>
+        <w:t>/2019</w:t>
+      </w:r>
+    </w:p>
+    <w:p>
+      <w:pPr>
+        <w:pStyle w:val="Header"/>
+        <w:spacing w:before="60" w:line="259" w:lineRule="auto"/>
+        <w:rPr>
+          <w:rFonts w:ascii="Arial" w:hAnsi="Arial" w:cs="Arial"/>
+        </w:rPr>
+      </w:pPr>
+      <w:r>
+        <w:rPr>
+          <w:rFonts w:ascii="Arial" w:hAnsi="Arial" w:cs="Arial"/>
+          <w:b/>
+          <w:bCs/>
+        </w:rPr>
+        <w:t>Description of Change:</w:t>
+      </w:r>
+      <w:r>
+        <w:rPr>
+          <w:rFonts w:ascii="Arial" w:hAnsi="Arial" w:cs="Arial"/>
+        </w:rPr>
+        <w:t xml:space="preserve"> </w:t>
+      </w:r>
+      <w:r>
+        <w:rPr>
+          <w:rFonts w:ascii="Arial" w:hAnsi="Arial" w:cs="Arial"/>
+        </w:rPr>
+        <w:t>Diagram Updates</w:t>
+      </w:r>
+      <w:bookmarkStart w:id="0" w:name="_GoBack"/>
+      <w:bookmarkEnd w:id="0"/>
+    </w:p>
+    <w:p>
+      <w:pPr>
+        <w:pStyle w:val="Header"/>
+        <w:spacing w:before="60" w:line="259" w:lineRule="auto"/>
+        <w:rPr>
+          <w:rFonts w:ascii="Arial" w:hAnsi="Arial" w:cs="Arial"/>
+        </w:rPr>
+      </w:pPr>
+    </w:p>
+    <w:p>
+      <w:pPr>
+        <w:pStyle w:val="Header"/>
+        <w:tabs>
+          <w:tab w:val="clear" w:pos="4320"/>
+          <w:tab w:val="clear" w:pos="8640"/>
+        </w:tabs>
+        <w:spacing w:before="60"/>
+        <w:rPr>
+          <w:rFonts w:ascii="Arial" w:hAnsi="Arial" w:cs="Arial"/>
+        </w:rPr>
+      </w:pPr>
     </w:p>
     <w:p>
       <w:pPr>
@@ -943,12 +1100,12 @@
         <w:pageBreakBefore/>
         <w:ind w:left="360"/>
       </w:pPr>
-      <w:bookmarkStart w:id="0" w:name="_Toc131876418"/>
+      <w:bookmarkStart w:id="1" w:name="_Toc131876418"/>
       <w:r>
         <w:lastRenderedPageBreak/>
         <w:t>Introduction</w:t>
       </w:r>
-      <w:bookmarkEnd w:id="0"/>
+      <w:bookmarkEnd w:id="1"/>
     </w:p>
     <w:p/>
     <w:p>
@@ -1010,7 +1167,13 @@
       </w:r>
       <w:proofErr w:type="spellEnd"/>
       <w:r>
-        <w:t xml:space="preserve"> application is to empower Users to take control of their finances by setting personal, family, and/or business expense budgets in as detailed a manner as they prefer. In addition, the </w:t>
+        <w:t xml:space="preserve"> application is to empower Users to take control of their finances by setting personal, and/or business expense </w:t>
+      </w:r>
+      <w:r>
+        <w:t>goals</w:t>
+      </w:r>
+      <w:r>
+        <w:t xml:space="preserve"> in as detailed a manner as they prefer. In addition, the </w:t>
       </w:r>
       <w:proofErr w:type="spellStart"/>
       <w:r>
@@ -1018,7 +1181,13 @@
       </w:r>
       <w:proofErr w:type="spellEnd"/>
       <w:r>
-        <w:t xml:space="preserve"> application also boasts a Goals feature allowing the User to attach goal(s) to any budget; thus, providing an element of gamification to entertain all types of Users.</w:t>
+        <w:t xml:space="preserve"> application also boasts a Goals feature allowing the User to attach goal(s) to any </w:t>
+      </w:r>
+      <w:r>
+        <w:t>account</w:t>
+      </w:r>
+      <w:r>
+        <w:t>; thus, providing an element of gamification to entertain all types of Users.</w:t>
       </w:r>
     </w:p>
     <w:p>
@@ -1077,15 +1246,7 @@
         </w:numPr>
       </w:pPr>
       <w:r>
-        <w:t xml:space="preserve">Project Manager – the project manager is responsible for assigning tasks and coordinating development work. He or she wants an architecture that divides the system into components of roughly equal size and complexity that can be developed simultaneously with minimal dependencies. For this to happen, the modules need well-defined interfaces. Also, because most individuals specialize in a </w:t>
-      </w:r>
-      <w:proofErr w:type="gramStart"/>
-      <w:r>
-        <w:t>particular skill</w:t>
-      </w:r>
-      <w:proofErr w:type="gramEnd"/>
-      <w:r>
-        <w:t xml:space="preserve"> or technology, modules should be designed around specific expertise. For example, all UI logic might be encapsulated in one module. Another might have all business logic.</w:t>
+        <w:t>Project Manager – the project manager is responsible for assigning tasks and coordinating development work. He or she wants an architecture that divides the system into components of roughly equal size and complexity that can be developed simultaneously with minimal dependencies. For this to happen, the modules need well-defined interfaces. Also, because most individuals specialize in a particular skill or technology, modules should be designed around specific expertise. For example, all UI logic might be encapsulated in one module. Another might have all business logic.</w:t>
       </w:r>
     </w:p>
     <w:p>
@@ -1102,15 +1263,7 @@
     <w:p/>
     <w:p>
       <w:r>
-        <w:t xml:space="preserve">The architecture and design for a software system is complex and individual stakeholders often have specialized interests. There is no one diagram or model that can easily express a system’s architecture and design. For this reason, software architecture and design </w:t>
-      </w:r>
-      <w:proofErr w:type="gramStart"/>
-      <w:r>
-        <w:t>is</w:t>
-      </w:r>
-      <w:proofErr w:type="gramEnd"/>
-      <w:r>
-        <w:t xml:space="preserve"> often presented in terms of multiple views or perspectives [IEEE Std. 1471]. Here the architecture of the </w:t>
+        <w:t xml:space="preserve">The architecture and design for a software system is complex and individual stakeholders often have specialized interests. There is no one diagram or model that can easily express a system’s architecture and design. For this reason, software architecture and design is often presented in terms of multiple views or perspectives [IEEE Std. 1471]. Here the architecture of the </w:t>
       </w:r>
       <w:proofErr w:type="spellStart"/>
       <w:r>
@@ -1181,15 +1334,7 @@
         </w:numPr>
       </w:pPr>
       <w:r>
-        <w:t xml:space="preserve">Use Case View – the use case view is used to both motivate and validate design activity. At the start of </w:t>
-      </w:r>
-      <w:proofErr w:type="gramStart"/>
-      <w:r>
-        <w:t>design</w:t>
-      </w:r>
-      <w:proofErr w:type="gramEnd"/>
-      <w:r>
-        <w:t xml:space="preserve"> the requirements define the functional objectives for the design. Use cases are also used to validate suggested designs. It should be possible to walk through a use case scenario and follow the interaction between high-level components. The components should have all the necessary behavior to conceptually execute a use case.</w:t>
+        <w:t>Use Case View – the use case view is used to both motivate and validate design activity. At the start of design the requirements define the functional objectives for the design. Use cases are also used to validate suggested designs. It should be possible to walk through a use case scenario and follow the interaction between high-level components. The components should have all the necessary behavior to conceptually execute a use case.</w:t>
       </w:r>
     </w:p>
     <w:p>
@@ -1197,11 +1342,11 @@
         <w:pStyle w:val="Heading1"/>
         <w:ind w:left="360"/>
       </w:pPr>
-      <w:bookmarkStart w:id="1" w:name="_Toc131876419"/>
+      <w:bookmarkStart w:id="2" w:name="_Toc131876419"/>
       <w:r>
         <w:t>Design Goals</w:t>
       </w:r>
-      <w:bookmarkEnd w:id="1"/>
+      <w:bookmarkEnd w:id="2"/>
     </w:p>
     <w:p>
       <w:r>
@@ -1261,15 +1406,7 @@
         </w:numPr>
       </w:pPr>
       <w:r>
-        <w:t xml:space="preserve">The design should </w:t>
-      </w:r>
-      <w:proofErr w:type="gramStart"/>
-      <w:r>
-        <w:t>take into account</w:t>
-      </w:r>
-      <w:proofErr w:type="gramEnd"/>
-      <w:r>
-        <w:t xml:space="preserve"> the size of the team creating the product and offer flexibility on non-critical feature implementation.</w:t>
+        <w:t>The design should take into account the size of the team creating the product and offer flexibility on non-critical feature implementation.</w:t>
       </w:r>
     </w:p>
     <w:p/>
@@ -1292,12 +1429,12 @@
         <w:pStyle w:val="Heading1"/>
         <w:ind w:left="360"/>
       </w:pPr>
-      <w:bookmarkStart w:id="2" w:name="_Toc131876420"/>
+      <w:bookmarkStart w:id="3" w:name="_Toc131876420"/>
       <w:r>
         <w:lastRenderedPageBreak/>
         <w:t>System Behavior</w:t>
       </w:r>
-      <w:bookmarkEnd w:id="2"/>
+      <w:bookmarkEnd w:id="3"/>
     </w:p>
     <w:p>
       <w:r>
@@ -1318,10 +1455,10 @@
           <w:noProof/>
         </w:rPr>
         <w:drawing>
-          <wp:inline distT="0" distB="0" distL="0" distR="0" wp14:anchorId="5FD941C8" wp14:editId="1740315A">
-            <wp:extent cx="5219700" cy="3190875"/>
+          <wp:inline distT="0" distB="0" distL="0" distR="0" wp14:anchorId="2D89F28E" wp14:editId="3453B807">
+            <wp:extent cx="5268060" cy="4572638"/>
             <wp:effectExtent l="0" t="0" r="0" b="0"/>
-            <wp:docPr id="776908898" name="Picture"/>
+            <wp:docPr id="3" name="Picture 3"/>
             <wp:cNvGraphicFramePr>
               <a:graphicFrameLocks xmlns:a="http://schemas.openxmlformats.org/drawingml/2006/main" noChangeAspect="1"/>
             </wp:cNvGraphicFramePr>
@@ -1329,7 +1466,7 @@
               <a:graphicData uri="http://schemas.openxmlformats.org/drawingml/2006/picture">
                 <pic:pic xmlns:pic="http://schemas.openxmlformats.org/drawingml/2006/picture">
                   <pic:nvPicPr>
-                    <pic:cNvPr id="0" name="Picture"/>
+                    <pic:cNvPr id="3" name="System Behavior (1).png"/>
                     <pic:cNvPicPr/>
                   </pic:nvPicPr>
                   <pic:blipFill>
@@ -1347,7 +1484,7 @@
                   <pic:spPr>
                     <a:xfrm>
                       <a:off x="0" y="0"/>
-                      <a:ext cx="5219700" cy="3190875"/>
+                      <a:ext cx="5268060" cy="4572638"/>
                     </a:xfrm>
                     <a:prstGeom prst="rect">
                       <a:avLst/>
@@ -1365,11 +1502,11 @@
         <w:pStyle w:val="Heading1"/>
         <w:ind w:left="360"/>
       </w:pPr>
-      <w:bookmarkStart w:id="3" w:name="_Toc131876421"/>
+      <w:bookmarkStart w:id="4" w:name="_Toc131876421"/>
       <w:r>
         <w:t>Logical View</w:t>
       </w:r>
-      <w:bookmarkEnd w:id="3"/>
+      <w:bookmarkEnd w:id="4"/>
     </w:p>
     <w:p>
       <w:r>
@@ -1379,27 +1516,19 @@
     <w:p/>
     <w:p>
       <w:r>
-        <w:t xml:space="preserve">In this section the modules of the system are first expressed in terms of </w:t>
-      </w:r>
-      <w:proofErr w:type="gramStart"/>
-      <w:r>
-        <w:t>high level</w:t>
-      </w:r>
-      <w:proofErr w:type="gramEnd"/>
-      <w:r>
-        <w:t xml:space="preserve"> components (architecture) and progressively refined into more detailed components and eventually classes with specific attributes and operations.</w:t>
+        <w:t>In this section the modules of the system are first expressed in terms of high level components (architecture) and progressively refined into more detailed components and eventually classes with specific attributes and operations.</w:t>
       </w:r>
     </w:p>
     <w:p>
       <w:pPr>
         <w:pStyle w:val="Heading2"/>
       </w:pPr>
-      <w:bookmarkStart w:id="4" w:name="_Toc131876422"/>
+      <w:bookmarkStart w:id="5" w:name="_Toc131876422"/>
       <w:r>
         <w:lastRenderedPageBreak/>
         <w:t>High-Level Design (Architecture)</w:t>
       </w:r>
-      <w:bookmarkEnd w:id="4"/>
+      <w:bookmarkEnd w:id="5"/>
     </w:p>
     <w:p>
       <w:r>
@@ -1502,12 +1631,12 @@
       <w:pPr>
         <w:pStyle w:val="Heading2"/>
       </w:pPr>
-      <w:bookmarkStart w:id="5" w:name="_Toc131876424"/>
+      <w:bookmarkStart w:id="6" w:name="_Toc131876424"/>
       <w:r>
         <w:lastRenderedPageBreak/>
         <w:t>Mid-Level Design</w:t>
       </w:r>
-      <w:bookmarkEnd w:id="5"/>
+      <w:bookmarkEnd w:id="6"/>
     </w:p>
     <w:p>
       <w:r>
@@ -1563,12 +1692,12 @@
       <w:pPr>
         <w:pStyle w:val="Heading2"/>
       </w:pPr>
-      <w:bookmarkStart w:id="6" w:name="_Toc131876425"/>
+      <w:bookmarkStart w:id="7" w:name="_Toc131876425"/>
       <w:r>
         <w:lastRenderedPageBreak/>
         <w:t>Detailed Class Design</w:t>
       </w:r>
-      <w:bookmarkEnd w:id="6"/>
+      <w:bookmarkEnd w:id="7"/>
     </w:p>
     <w:p>
       <w:r>
@@ -1576,10 +1705,10 @@
           <w:noProof/>
         </w:rPr>
         <w:drawing>
-          <wp:inline distT="0" distB="0" distL="0" distR="0" wp14:anchorId="47143C30" wp14:editId="0E2A64A7">
-            <wp:extent cx="5902325" cy="6503384"/>
-            <wp:effectExtent l="0" t="0" r="3175" b="0"/>
-            <wp:docPr id="838774099" name="Picture"/>
+          <wp:inline distT="0" distB="0" distL="0" distR="0" wp14:anchorId="7E742721" wp14:editId="66C949A8">
+            <wp:extent cx="5486400" cy="5774055"/>
+            <wp:effectExtent l="0" t="0" r="0" b="0"/>
+            <wp:docPr id="4" name="Picture 4"/>
             <wp:cNvGraphicFramePr>
               <a:graphicFrameLocks xmlns:a="http://schemas.openxmlformats.org/drawingml/2006/main" noChangeAspect="1"/>
             </wp:cNvGraphicFramePr>
@@ -1587,7 +1716,7 @@
               <a:graphicData uri="http://schemas.openxmlformats.org/drawingml/2006/picture">
                 <pic:pic xmlns:pic="http://schemas.openxmlformats.org/drawingml/2006/picture">
                   <pic:nvPicPr>
-                    <pic:cNvPr id="0" name="Picture"/>
+                    <pic:cNvPr id="4" name="Class Diagram (1).png"/>
                     <pic:cNvPicPr/>
                   </pic:nvPicPr>
                   <pic:blipFill>
@@ -1605,7 +1734,7 @@
                   <pic:spPr>
                     <a:xfrm>
                       <a:off x="0" y="0"/>
-                      <a:ext cx="5918783" cy="6521518"/>
+                      <a:ext cx="5486400" cy="5774055"/>
                     </a:xfrm>
                     <a:prstGeom prst="rect">
                       <a:avLst/>
@@ -1626,42 +1755,18 @@
           <w:numId w:val="0"/>
         </w:numPr>
       </w:pPr>
-      <w:bookmarkStart w:id="7" w:name="_Toc131876426"/>
-    </w:p>
-    <w:p/>
-    <w:p/>
-    <w:p/>
-    <w:p>
-      <w:pPr>
-        <w:pStyle w:val="Heading1"/>
-      </w:pPr>
-      <w:r>
-        <w:lastRenderedPageBreak/>
-        <w:t>Process View</w:t>
-      </w:r>
-      <w:bookmarkEnd w:id="7"/>
+      <w:bookmarkStart w:id="8" w:name="_Toc131876426"/>
     </w:p>
     <w:p>
-      <w:pPr>
-        <w:rPr>
-          <w:noProof/>
-          <w:sz w:val="20"/>
-        </w:rPr>
-      </w:pPr>
-    </w:p>
-    <w:p>
-      <w:pPr>
-        <w:spacing w:line="259" w:lineRule="auto"/>
-      </w:pPr>
       <w:r>
         <w:rPr>
           <w:noProof/>
         </w:rPr>
         <w:drawing>
-          <wp:inline distT="0" distB="0" distL="0" distR="0" wp14:anchorId="5AD47D95" wp14:editId="51002503">
-            <wp:extent cx="4780280" cy="7806267"/>
-            <wp:effectExtent l="0" t="0" r="1270" b="4445"/>
-            <wp:docPr id="2" name="Picture 2"/>
+          <wp:inline distT="0" distB="0" distL="0" distR="0" wp14:anchorId="2ED2F70B" wp14:editId="3060B5F0">
+            <wp:extent cx="5486400" cy="4514215"/>
+            <wp:effectExtent l="0" t="0" r="0" b="0"/>
+            <wp:docPr id="5" name="Picture 5"/>
             <wp:cNvGraphicFramePr>
               <a:graphicFrameLocks xmlns:a="http://schemas.openxmlformats.org/drawingml/2006/main" noChangeAspect="1"/>
             </wp:cNvGraphicFramePr>
@@ -1669,7 +1774,7 @@
               <a:graphicData uri="http://schemas.openxmlformats.org/drawingml/2006/picture">
                 <pic:pic xmlns:pic="http://schemas.openxmlformats.org/drawingml/2006/picture">
                   <pic:nvPicPr>
-                    <pic:cNvPr id="2" name="sequence diagram (2).png"/>
+                    <pic:cNvPr id="5" name="accountClasses.png"/>
                     <pic:cNvPicPr/>
                   </pic:nvPicPr>
                   <pic:blipFill>
@@ -1687,7 +1792,7 @@
                   <pic:spPr>
                     <a:xfrm>
                       <a:off x="0" y="0"/>
-                      <a:ext cx="4783070" cy="7810823"/>
+                      <a:ext cx="5486400" cy="4514215"/>
                     </a:xfrm>
                     <a:prstGeom prst="rect">
                       <a:avLst/>
@@ -1700,67 +1805,39 @@
         </w:drawing>
       </w:r>
     </w:p>
+    <w:p/>
+    <w:p/>
     <w:p>
       <w:pPr>
         <w:pStyle w:val="Heading1"/>
       </w:pPr>
-      <w:bookmarkStart w:id="8" w:name="_Toc131876428"/>
-      <w:r>
-        <w:lastRenderedPageBreak/>
-        <w:t>Physical View</w:t>
+      <w:r>
+        <w:t>Process View</w:t>
       </w:r>
       <w:bookmarkEnd w:id="8"/>
     </w:p>
     <w:p>
       <w:pPr>
-        <w:pStyle w:val="Header"/>
-        <w:spacing w:line="259" w:lineRule="auto"/>
-      </w:pPr>
-      <w:r>
-        <w:t xml:space="preserve">In its current state the </w:t>
-      </w:r>
-      <w:proofErr w:type="spellStart"/>
-      <w:r>
-        <w:t>SaveNScore</w:t>
-      </w:r>
-      <w:proofErr w:type="spellEnd"/>
-      <w:r>
-        <w:t xml:space="preserve"> application uses the Client-Server architecture. The client’s system uses HTTP protocols to access the web application from a browser. Once </w:t>
-      </w:r>
-      <w:bookmarkStart w:id="9" w:name="_GoBack"/>
-      <w:r>
-        <w:t xml:space="preserve">connected to the server the client’s system is only responsible for receiving and </w:t>
-      </w:r>
-      <w:bookmarkEnd w:id="9"/>
-      <w:r>
-        <w:t>displaying data from an HTTP POST protocol. The server on the other hand is responsible for both receiving and sending data through HTTP protocols. In addition, the server is responsible for creating and maintaining a local MS SQL database instance to house client data.</w:t>
-      </w:r>
+        <w:rPr>
+          <w:noProof/>
+          <w:sz w:val="20"/>
+        </w:rPr>
+      </w:pPr>
     </w:p>
     <w:p>
       <w:pPr>
-        <w:pStyle w:val="Heading1"/>
-        <w:keepLines/>
-      </w:pPr>
-      <w:bookmarkStart w:id="10" w:name="_Toc131876429"/>
-      <w:r>
-        <w:t>Use Case View</w:t>
-      </w:r>
-      <w:bookmarkEnd w:id="10"/>
-    </w:p>
-    <w:p>
-      <w:pPr>
-        <w:keepNext/>
-        <w:keepLines/>
+        <w:spacing w:line="259" w:lineRule="auto"/>
       </w:pPr>
       <w:r>
         <w:rPr>
           <w:noProof/>
         </w:rPr>
+        <w:lastRenderedPageBreak/>
         <w:drawing>
-          <wp:inline distT="0" distB="0" distL="0" distR="0" wp14:anchorId="06B866CA" wp14:editId="62375A75">
-            <wp:extent cx="5325218" cy="3991532"/>
-            <wp:effectExtent l="0" t="0" r="8890" b="9525"/>
-            <wp:docPr id="1" name="Picture 1"/>
+          <wp:inline distT="0" distB="0" distL="0" distR="0" wp14:anchorId="1542B47A" wp14:editId="0E399463">
+            <wp:extent cx="4872990" cy="8229600"/>
+            <wp:effectExtent l="0" t="0" r="0" b="0"/>
+            <wp:docPr id="6" name="Picture 6"/>
             <wp:cNvGraphicFramePr>
               <a:graphicFrameLocks xmlns:a="http://schemas.openxmlformats.org/drawingml/2006/main" noChangeAspect="1"/>
             </wp:cNvGraphicFramePr>
@@ -1768,7 +1845,7 @@
               <a:graphicData uri="http://schemas.openxmlformats.org/drawingml/2006/picture">
                 <pic:pic xmlns:pic="http://schemas.openxmlformats.org/drawingml/2006/picture">
                   <pic:nvPicPr>
-                    <pic:cNvPr id="1" name="Use Cases.png"/>
+                    <pic:cNvPr id="6" name="sequence diagram.png"/>
                     <pic:cNvPicPr/>
                   </pic:nvPicPr>
                   <pic:blipFill>
@@ -1786,7 +1863,7 @@
                   <pic:spPr>
                     <a:xfrm>
                       <a:off x="0" y="0"/>
-                      <a:ext cx="5325218" cy="3991532"/>
+                      <a:ext cx="4872990" cy="8229600"/>
                     </a:xfrm>
                     <a:prstGeom prst="rect">
                       <a:avLst/>
@@ -1799,9 +1876,100 @@
         </w:drawing>
       </w:r>
     </w:p>
+    <w:p>
+      <w:pPr>
+        <w:pStyle w:val="Heading1"/>
+      </w:pPr>
+      <w:bookmarkStart w:id="9" w:name="_Toc131876428"/>
+      <w:r>
+        <w:lastRenderedPageBreak/>
+        <w:t>Physical View</w:t>
+      </w:r>
+      <w:bookmarkEnd w:id="9"/>
+    </w:p>
+    <w:p>
+      <w:pPr>
+        <w:pStyle w:val="Header"/>
+        <w:spacing w:line="259" w:lineRule="auto"/>
+      </w:pPr>
+      <w:r>
+        <w:t xml:space="preserve">In its current state the </w:t>
+      </w:r>
+      <w:proofErr w:type="spellStart"/>
+      <w:r>
+        <w:t>SaveNScore</w:t>
+      </w:r>
+      <w:proofErr w:type="spellEnd"/>
+      <w:r>
+        <w:t xml:space="preserve"> application uses the Client-Server architecture. The client’s system uses HTTP protocols to access the web application from a browser. Once connected to the server the client’s system is only responsible for receiving and displaying data from an HTTP POST protocol. The server on the other hand is responsible for both receiving and sending data through HTTP protocols. In addition, the server is responsible for creating and maintaining a local MS SQL database instance to house client data.</w:t>
+      </w:r>
+    </w:p>
+    <w:p>
+      <w:pPr>
+        <w:pStyle w:val="Heading1"/>
+        <w:keepLines/>
+      </w:pPr>
+      <w:bookmarkStart w:id="10" w:name="_Toc131876429"/>
+      <w:r>
+        <w:t>Use Case View</w:t>
+      </w:r>
+      <w:bookmarkEnd w:id="10"/>
+    </w:p>
+    <w:p>
+      <w:pPr>
+        <w:keepNext/>
+        <w:keepLines/>
+      </w:pPr>
+      <w:r>
+        <w:rPr>
+          <w:noProof/>
+        </w:rPr>
+        <w:drawing>
+          <wp:inline distT="0" distB="0" distL="0" distR="0" wp14:anchorId="7C2A39DF" wp14:editId="35A376F7">
+            <wp:extent cx="5353797" cy="3953427"/>
+            <wp:effectExtent l="0" t="0" r="0" b="9525"/>
+            <wp:docPr id="7" name="Picture 7"/>
+            <wp:cNvGraphicFramePr>
+              <a:graphicFrameLocks xmlns:a="http://schemas.openxmlformats.org/drawingml/2006/main" noChangeAspect="1"/>
+            </wp:cNvGraphicFramePr>
+            <a:graphic xmlns:a="http://schemas.openxmlformats.org/drawingml/2006/main">
+              <a:graphicData uri="http://schemas.openxmlformats.org/drawingml/2006/picture">
+                <pic:pic xmlns:pic="http://schemas.openxmlformats.org/drawingml/2006/picture">
+                  <pic:nvPicPr>
+                    <pic:cNvPr id="7" name="Use Cases.png"/>
+                    <pic:cNvPicPr/>
+                  </pic:nvPicPr>
+                  <pic:blipFill>
+                    <a:blip r:embed="rId13">
+                      <a:extLst>
+                        <a:ext uri="{28A0092B-C50C-407E-A947-70E740481C1C}">
+                          <a14:useLocalDpi xmlns:a14="http://schemas.microsoft.com/office/drawing/2010/main" val="0"/>
+                        </a:ext>
+                      </a:extLst>
+                    </a:blip>
+                    <a:stretch>
+                      <a:fillRect/>
+                    </a:stretch>
+                  </pic:blipFill>
+                  <pic:spPr>
+                    <a:xfrm>
+                      <a:off x="0" y="0"/>
+                      <a:ext cx="5353797" cy="3953427"/>
+                    </a:xfrm>
+                    <a:prstGeom prst="rect">
+                      <a:avLst/>
+                    </a:prstGeom>
+                  </pic:spPr>
+                </pic:pic>
+              </a:graphicData>
+            </a:graphic>
+          </wp:inline>
+        </w:drawing>
+      </w:r>
+    </w:p>
     <w:sectPr>
-      <w:headerReference w:type="default" r:id="rId13"/>
-      <w:footerReference w:type="default" r:id="rId14"/>
+      <w:headerReference w:type="default" r:id="rId14"/>
+      <w:footerReference w:type="default" r:id="rId15"/>
       <w:pgSz w:w="12240" w:h="15840"/>
       <w:pgMar w:top="1440" w:right="1800" w:bottom="1440" w:left="1800" w:header="720" w:footer="720" w:gutter="0"/>
       <w:cols w:space="720"/>
@@ -1812,7 +1980,7 @@
 </file>
 
 <file path=word/endnotes.xml><?xml version="1.0" encoding="utf-8"?>
-<w:endnotes xmlns:wpc="http://schemas.microsoft.com/office/word/2010/wordprocessingCanvas" xmlns:cx="http://schemas.microsoft.com/office/drawing/2014/chartex" xmlns:cx1="http://schemas.microsoft.com/office/drawing/2015/9/8/chartex" xmlns:cx2="http://schemas.microsoft.com/office/drawing/2015/10/21/chartex" xmlns:cx3="http://schemas.microsoft.com/office/drawing/2016/5/9/chartex" xmlns:cx4="http://schemas.microsoft.com/office/drawing/2016/5/10/chartex" xmlns:cx5="http://schemas.microsoft.com/office/drawing/2016/5/11/chartex" xmlns:cx6="http://schemas.microsoft.com/office/drawing/2016/5/12/chartex" xmlns:cx7="http://schemas.microsoft.com/office/drawing/2016/5/13/chartex" xmlns:cx8="http://schemas.microsoft.com/office/drawing/2016/5/14/chartex" xmlns:mc="http://schemas.openxmlformats.org/markup-compatibility/2006" xmlns:aink="http://schemas.microsoft.com/office/drawing/2016/ink" xmlns:am3d="http://schemas.microsoft.com/office/drawing/2017/model3d" xmlns:o="urn:schemas-microsoft-com:office:office" xmlns:r="http://schemas.openxmlformats.org/officeDocument/2006/relationships" xmlns:m="http://schemas.openxmlformats.org/officeDocument/2006/math" xmlns:v="urn:schemas-microsoft-com:vml" xmlns:wp14="http://schemas.microsoft.com/office/word/2010/wordprocessingDrawing" xmlns:wp="http://schemas.openxmlformats.org/drawingml/2006/wordprocessingDrawing" xmlns:w10="urn:schemas-microsoft-com:office:word" xmlns:w="http://schemas.openxmlformats.org/wordprocessingml/2006/main" xmlns:w14="http://schemas.microsoft.com/office/word/2010/wordml" xmlns:w15="http://schemas.microsoft.com/office/word/2012/wordml" xmlns:w16cid="http://schemas.microsoft.com/office/word/2016/wordml/cid" xmlns:w16se="http://schemas.microsoft.com/office/word/2015/wordml/symex" xmlns:wpg="http://schemas.microsoft.com/office/word/2010/wordprocessingGroup" xmlns:wpi="http://schemas.microsoft.com/office/word/2010/wordprocessingInk" xmlns:wne="http://schemas.microsoft.com/office/word/2006/wordml" xmlns:wps="http://schemas.microsoft.com/office/word/2010/wordprocessingShape" mc:Ignorable="w14 w15 w16se w16cid wp14">
+<w:endnotes xmlns:wpc="http://schemas.microsoft.com/office/word/2010/wordprocessingCanvas" xmlns:cx="http://schemas.microsoft.com/office/drawing/2014/chartex" xmlns:cx1="http://schemas.microsoft.com/office/drawing/2015/9/8/chartex" xmlns:mc="http://schemas.openxmlformats.org/markup-compatibility/2006" xmlns:o="urn:schemas-microsoft-com:office:office" xmlns:r="http://schemas.openxmlformats.org/officeDocument/2006/relationships" xmlns:m="http://schemas.openxmlformats.org/officeDocument/2006/math" xmlns:v="urn:schemas-microsoft-com:vml" xmlns:wp14="http://schemas.microsoft.com/office/word/2010/wordprocessingDrawing" xmlns:wp="http://schemas.openxmlformats.org/drawingml/2006/wordprocessingDrawing" xmlns:w10="urn:schemas-microsoft-com:office:word" xmlns:w="http://schemas.openxmlformats.org/wordprocessingml/2006/main" xmlns:w14="http://schemas.microsoft.com/office/word/2010/wordml" xmlns:w15="http://schemas.microsoft.com/office/word/2012/wordml" xmlns:w16se="http://schemas.microsoft.com/office/word/2015/wordml/symex" xmlns:wpg="http://schemas.microsoft.com/office/word/2010/wordprocessingGroup" xmlns:wpi="http://schemas.microsoft.com/office/word/2010/wordprocessingInk" xmlns:wne="http://schemas.microsoft.com/office/word/2006/wordml" xmlns:wps="http://schemas.microsoft.com/office/word/2010/wordprocessingShape" mc:Ignorable="w14 w15 w16se wp14">
   <w:endnote w:type="separator" w:id="-1">
     <w:p>
       <w:r>
@@ -1831,7 +1999,7 @@
 </file>
 
 <file path=word/footer1.xml><?xml version="1.0" encoding="utf-8"?>
-<w:ftr xmlns:wpc="http://schemas.microsoft.com/office/word/2010/wordprocessingCanvas" xmlns:cx="http://schemas.microsoft.com/office/drawing/2014/chartex" xmlns:cx1="http://schemas.microsoft.com/office/drawing/2015/9/8/chartex" xmlns:cx2="http://schemas.microsoft.com/office/drawing/2015/10/21/chartex" xmlns:cx3="http://schemas.microsoft.com/office/drawing/2016/5/9/chartex" xmlns:cx4="http://schemas.microsoft.com/office/drawing/2016/5/10/chartex" xmlns:cx5="http://schemas.microsoft.com/office/drawing/2016/5/11/chartex" xmlns:cx6="http://schemas.microsoft.com/office/drawing/2016/5/12/chartex" xmlns:cx7="http://schemas.microsoft.com/office/drawing/2016/5/13/chartex" xmlns:cx8="http://schemas.microsoft.com/office/drawing/2016/5/14/chartex" xmlns:mc="http://schemas.openxmlformats.org/markup-compatibility/2006" xmlns:aink="http://schemas.microsoft.com/office/drawing/2016/ink" xmlns:am3d="http://schemas.microsoft.com/office/drawing/2017/model3d" xmlns:o="urn:schemas-microsoft-com:office:office" xmlns:r="http://schemas.openxmlformats.org/officeDocument/2006/relationships" xmlns:m="http://schemas.openxmlformats.org/officeDocument/2006/math" xmlns:v="urn:schemas-microsoft-com:vml" xmlns:wp14="http://schemas.microsoft.com/office/word/2010/wordprocessingDrawing" xmlns:wp="http://schemas.openxmlformats.org/drawingml/2006/wordprocessingDrawing" xmlns:w10="urn:schemas-microsoft-com:office:word" xmlns:w="http://schemas.openxmlformats.org/wordprocessingml/2006/main" xmlns:w14="http://schemas.microsoft.com/office/word/2010/wordml" xmlns:w15="http://schemas.microsoft.com/office/word/2012/wordml" xmlns:w16cid="http://schemas.microsoft.com/office/word/2016/wordml/cid" xmlns:w16se="http://schemas.microsoft.com/office/word/2015/wordml/symex" xmlns:wpg="http://schemas.microsoft.com/office/word/2010/wordprocessingGroup" xmlns:wpi="http://schemas.microsoft.com/office/word/2010/wordprocessingInk" xmlns:wne="http://schemas.microsoft.com/office/word/2006/wordml" xmlns:wps="http://schemas.microsoft.com/office/word/2010/wordprocessingShape" mc:Ignorable="w14 w15 w16se w16cid wp14">
+<w:ftr xmlns:wpc="http://schemas.microsoft.com/office/word/2010/wordprocessingCanvas" xmlns:cx="http://schemas.microsoft.com/office/drawing/2014/chartex" xmlns:cx1="http://schemas.microsoft.com/office/drawing/2015/9/8/chartex" xmlns:mc="http://schemas.openxmlformats.org/markup-compatibility/2006" xmlns:o="urn:schemas-microsoft-com:office:office" xmlns:r="http://schemas.openxmlformats.org/officeDocument/2006/relationships" xmlns:m="http://schemas.openxmlformats.org/officeDocument/2006/math" xmlns:v="urn:schemas-microsoft-com:vml" xmlns:wp14="http://schemas.microsoft.com/office/word/2010/wordprocessingDrawing" xmlns:wp="http://schemas.openxmlformats.org/drawingml/2006/wordprocessingDrawing" xmlns:w10="urn:schemas-microsoft-com:office:word" xmlns:w="http://schemas.openxmlformats.org/wordprocessingml/2006/main" xmlns:w14="http://schemas.microsoft.com/office/word/2010/wordml" xmlns:w15="http://schemas.microsoft.com/office/word/2012/wordml" xmlns:w16se="http://schemas.microsoft.com/office/word/2015/wordml/symex" xmlns:wpg="http://schemas.microsoft.com/office/word/2010/wordprocessingGroup" xmlns:wpi="http://schemas.microsoft.com/office/word/2010/wordprocessingInk" xmlns:wne="http://schemas.microsoft.com/office/word/2006/wordml" xmlns:wps="http://schemas.microsoft.com/office/word/2010/wordprocessingShape" mc:Ignorable="w14 w15 w16se wp14">
   <w:p>
     <w:pPr>
       <w:pStyle w:val="Footer"/>
@@ -1853,7 +2021,7 @@
       <w:rPr>
         <w:noProof/>
       </w:rPr>
-      <w:t>6</w:t>
+      <w:t>1</w:t>
     </w:r>
     <w:r>
       <w:fldChar w:fldCharType="end"/>
@@ -1861,20 +2029,33 @@
     <w:r>
       <w:t xml:space="preserve"> of </w:t>
     </w:r>
-    <w:fldSimple w:instr=" NUMPAGES ">
-      <w:r>
-        <w:rPr>
-          <w:noProof/>
-        </w:rPr>
-        <w:t>6</w:t>
-      </w:r>
-    </w:fldSimple>
+    <w:r>
+      <w:fldChar w:fldCharType="begin"/>
+    </w:r>
+    <w:r>
+      <w:instrText xml:space="preserve"> NUMPAGES </w:instrText>
+    </w:r>
+    <w:r>
+      <w:fldChar w:fldCharType="separate"/>
+    </w:r>
+    <w:r>
+      <w:rPr>
+        <w:noProof/>
+      </w:rPr>
+      <w:t>11</w:t>
+    </w:r>
+    <w:r>
+      <w:rPr>
+        <w:noProof/>
+      </w:rPr>
+      <w:fldChar w:fldCharType="end"/>
+    </w:r>
   </w:p>
 </w:ftr>
 </file>
 
 <file path=word/footnotes.xml><?xml version="1.0" encoding="utf-8"?>
-<w:footnotes xmlns:wpc="http://schemas.microsoft.com/office/word/2010/wordprocessingCanvas" xmlns:cx="http://schemas.microsoft.com/office/drawing/2014/chartex" xmlns:cx1="http://schemas.microsoft.com/office/drawing/2015/9/8/chartex" xmlns:cx2="http://schemas.microsoft.com/office/drawing/2015/10/21/chartex" xmlns:cx3="http://schemas.microsoft.com/office/drawing/2016/5/9/chartex" xmlns:cx4="http://schemas.microsoft.com/office/drawing/2016/5/10/chartex" xmlns:cx5="http://schemas.microsoft.com/office/drawing/2016/5/11/chartex" xmlns:cx6="http://schemas.microsoft.com/office/drawing/2016/5/12/chartex" xmlns:cx7="http://schemas.microsoft.com/office/drawing/2016/5/13/chartex" xmlns:cx8="http://schemas.microsoft.com/office/drawing/2016/5/14/chartex" xmlns:mc="http://schemas.openxmlformats.org/markup-compatibility/2006" xmlns:aink="http://schemas.microsoft.com/office/drawing/2016/ink" xmlns:am3d="http://schemas.microsoft.com/office/drawing/2017/model3d" xmlns:o="urn:schemas-microsoft-com:office:office" xmlns:r="http://schemas.openxmlformats.org/officeDocument/2006/relationships" xmlns:m="http://schemas.openxmlformats.org/officeDocument/2006/math" xmlns:v="urn:schemas-microsoft-com:vml" xmlns:wp14="http://schemas.microsoft.com/office/word/2010/wordprocessingDrawing" xmlns:wp="http://schemas.openxmlformats.org/drawingml/2006/wordprocessingDrawing" xmlns:w10="urn:schemas-microsoft-com:office:word" xmlns:w="http://schemas.openxmlformats.org/wordprocessingml/2006/main" xmlns:w14="http://schemas.microsoft.com/office/word/2010/wordml" xmlns:w15="http://schemas.microsoft.com/office/word/2012/wordml" xmlns:w16cid="http://schemas.microsoft.com/office/word/2016/wordml/cid" xmlns:w16se="http://schemas.microsoft.com/office/word/2015/wordml/symex" xmlns:wpg="http://schemas.microsoft.com/office/word/2010/wordprocessingGroup" xmlns:wpi="http://schemas.microsoft.com/office/word/2010/wordprocessingInk" xmlns:wne="http://schemas.microsoft.com/office/word/2006/wordml" xmlns:wps="http://schemas.microsoft.com/office/word/2010/wordprocessingShape" mc:Ignorable="w14 w15 w16se w16cid wp14">
+<w:footnotes xmlns:wpc="http://schemas.microsoft.com/office/word/2010/wordprocessingCanvas" xmlns:cx="http://schemas.microsoft.com/office/drawing/2014/chartex" xmlns:cx1="http://schemas.microsoft.com/office/drawing/2015/9/8/chartex" xmlns:mc="http://schemas.openxmlformats.org/markup-compatibility/2006" xmlns:o="urn:schemas-microsoft-com:office:office" xmlns:r="http://schemas.openxmlformats.org/officeDocument/2006/relationships" xmlns:m="http://schemas.openxmlformats.org/officeDocument/2006/math" xmlns:v="urn:schemas-microsoft-com:vml" xmlns:wp14="http://schemas.microsoft.com/office/word/2010/wordprocessingDrawing" xmlns:wp="http://schemas.openxmlformats.org/drawingml/2006/wordprocessingDrawing" xmlns:w10="urn:schemas-microsoft-com:office:word" xmlns:w="http://schemas.openxmlformats.org/wordprocessingml/2006/main" xmlns:w14="http://schemas.microsoft.com/office/word/2010/wordml" xmlns:w15="http://schemas.microsoft.com/office/word/2012/wordml" xmlns:w16se="http://schemas.microsoft.com/office/word/2015/wordml/symex" xmlns:wpg="http://schemas.microsoft.com/office/word/2010/wordprocessingGroup" xmlns:wpi="http://schemas.microsoft.com/office/word/2010/wordprocessingInk" xmlns:wne="http://schemas.microsoft.com/office/word/2006/wordml" xmlns:wps="http://schemas.microsoft.com/office/word/2010/wordprocessingShape" mc:Ignorable="w14 w15 w16se wp14">
   <w:footnote w:type="separator" w:id="-1">
     <w:p>
       <w:r>
@@ -1893,7 +2074,7 @@
 </file>
 
 <file path=word/header1.xml><?xml version="1.0" encoding="utf-8"?>
-<w:hdr xmlns:wpc="http://schemas.microsoft.com/office/word/2010/wordprocessingCanvas" xmlns:cx="http://schemas.microsoft.com/office/drawing/2014/chartex" xmlns:cx1="http://schemas.microsoft.com/office/drawing/2015/9/8/chartex" xmlns:cx2="http://schemas.microsoft.com/office/drawing/2015/10/21/chartex" xmlns:cx3="http://schemas.microsoft.com/office/drawing/2016/5/9/chartex" xmlns:cx4="http://schemas.microsoft.com/office/drawing/2016/5/10/chartex" xmlns:cx5="http://schemas.microsoft.com/office/drawing/2016/5/11/chartex" xmlns:cx6="http://schemas.microsoft.com/office/drawing/2016/5/12/chartex" xmlns:cx7="http://schemas.microsoft.com/office/drawing/2016/5/13/chartex" xmlns:cx8="http://schemas.microsoft.com/office/drawing/2016/5/14/chartex" xmlns:mc="http://schemas.openxmlformats.org/markup-compatibility/2006" xmlns:aink="http://schemas.microsoft.com/office/drawing/2016/ink" xmlns:am3d="http://schemas.microsoft.com/office/drawing/2017/model3d" xmlns:o="urn:schemas-microsoft-com:office:office" xmlns:r="http://schemas.openxmlformats.org/officeDocument/2006/relationships" xmlns:m="http://schemas.openxmlformats.org/officeDocument/2006/math" xmlns:v="urn:schemas-microsoft-com:vml" xmlns:wp14="http://schemas.microsoft.com/office/word/2010/wordprocessingDrawing" xmlns:wp="http://schemas.openxmlformats.org/drawingml/2006/wordprocessingDrawing" xmlns:w10="urn:schemas-microsoft-com:office:word" xmlns:w="http://schemas.openxmlformats.org/wordprocessingml/2006/main" xmlns:w14="http://schemas.microsoft.com/office/word/2010/wordml" xmlns:w15="http://schemas.microsoft.com/office/word/2012/wordml" xmlns:w16cid="http://schemas.microsoft.com/office/word/2016/wordml/cid" xmlns:w16se="http://schemas.microsoft.com/office/word/2015/wordml/symex" xmlns:wpg="http://schemas.microsoft.com/office/word/2010/wordprocessingGroup" xmlns:wpi="http://schemas.microsoft.com/office/word/2010/wordprocessingInk" xmlns:wne="http://schemas.microsoft.com/office/word/2006/wordml" xmlns:wps="http://schemas.microsoft.com/office/word/2010/wordprocessingShape" mc:Ignorable="w14 w15 w16se w16cid wp14">
+<w:hdr xmlns:wpc="http://schemas.microsoft.com/office/word/2010/wordprocessingCanvas" xmlns:cx="http://schemas.microsoft.com/office/drawing/2014/chartex" xmlns:cx1="http://schemas.microsoft.com/office/drawing/2015/9/8/chartex" xmlns:mc="http://schemas.openxmlformats.org/markup-compatibility/2006" xmlns:o="urn:schemas-microsoft-com:office:office" xmlns:r="http://schemas.openxmlformats.org/officeDocument/2006/relationships" xmlns:m="http://schemas.openxmlformats.org/officeDocument/2006/math" xmlns:v="urn:schemas-microsoft-com:vml" xmlns:wp14="http://schemas.microsoft.com/office/word/2010/wordprocessingDrawing" xmlns:wp="http://schemas.openxmlformats.org/drawingml/2006/wordprocessingDrawing" xmlns:w10="urn:schemas-microsoft-com:office:word" xmlns:w="http://schemas.openxmlformats.org/wordprocessingml/2006/main" xmlns:w14="http://schemas.microsoft.com/office/word/2010/wordml" xmlns:w15="http://schemas.microsoft.com/office/word/2012/wordml" xmlns:w16se="http://schemas.microsoft.com/office/word/2015/wordml/symex" xmlns:wpg="http://schemas.microsoft.com/office/word/2010/wordprocessingGroup" xmlns:wpi="http://schemas.microsoft.com/office/word/2010/wordprocessingInk" xmlns:wne="http://schemas.microsoft.com/office/word/2006/wordml" xmlns:wps="http://schemas.microsoft.com/office/word/2010/wordprocessingShape" mc:Ignorable="w14 w15 w16se wp14">
   <w:p>
     <w:pPr>
       <w:pStyle w:val="Header"/>
@@ -1906,14 +2087,20 @@
       <w:rPr>
         <w:rFonts w:ascii="Arial" w:hAnsi="Arial" w:cs="Arial"/>
       </w:rPr>
-      <w:t>Version: 1.0</w:t>
+      <w:t>Version: 2</w:t>
+    </w:r>
+    <w:r>
+      <w:rPr>
+        <w:rFonts w:ascii="Arial" w:hAnsi="Arial" w:cs="Arial"/>
+      </w:rPr>
+      <w:t>.0</w:t>
     </w:r>
   </w:p>
 </w:hdr>
 </file>
 
 <file path=word/numbering.xml><?xml version="1.0" encoding="utf-8"?>
-<w:numbering xmlns:wpc="http://schemas.microsoft.com/office/word/2010/wordprocessingCanvas" xmlns:cx="http://schemas.microsoft.com/office/drawing/2014/chartex" xmlns:cx1="http://schemas.microsoft.com/office/drawing/2015/9/8/chartex" xmlns:cx2="http://schemas.microsoft.com/office/drawing/2015/10/21/chartex" xmlns:cx3="http://schemas.microsoft.com/office/drawing/2016/5/9/chartex" xmlns:cx4="http://schemas.microsoft.com/office/drawing/2016/5/10/chartex" xmlns:cx5="http://schemas.microsoft.com/office/drawing/2016/5/11/chartex" xmlns:cx6="http://schemas.microsoft.com/office/drawing/2016/5/12/chartex" xmlns:cx7="http://schemas.microsoft.com/office/drawing/2016/5/13/chartex" xmlns:cx8="http://schemas.microsoft.com/office/drawing/2016/5/14/chartex" xmlns:mc="http://schemas.openxmlformats.org/markup-compatibility/2006" xmlns:aink="http://schemas.microsoft.com/office/drawing/2016/ink" xmlns:am3d="http://schemas.microsoft.com/office/drawing/2017/model3d" xmlns:o="urn:schemas-microsoft-com:office:office" xmlns:r="http://schemas.openxmlformats.org/officeDocument/2006/relationships" xmlns:m="http://schemas.openxmlformats.org/officeDocument/2006/math" xmlns:v="urn:schemas-microsoft-com:vml" xmlns:wp14="http://schemas.microsoft.com/office/word/2010/wordprocessingDrawing" xmlns:wp="http://schemas.openxmlformats.org/drawingml/2006/wordprocessingDrawing" xmlns:w10="urn:schemas-microsoft-com:office:word" xmlns:w="http://schemas.openxmlformats.org/wordprocessingml/2006/main" xmlns:w14="http://schemas.microsoft.com/office/word/2010/wordml" xmlns:w15="http://schemas.microsoft.com/office/word/2012/wordml" xmlns:w16cid="http://schemas.microsoft.com/office/word/2016/wordml/cid" xmlns:w16se="http://schemas.microsoft.com/office/word/2015/wordml/symex" xmlns:wpg="http://schemas.microsoft.com/office/word/2010/wordprocessingGroup" xmlns:wpi="http://schemas.microsoft.com/office/word/2010/wordprocessingInk" xmlns:wne="http://schemas.microsoft.com/office/word/2006/wordml" xmlns:wps="http://schemas.microsoft.com/office/word/2010/wordprocessingShape" mc:Ignorable="w14 w15 w16se w16cid wp14">
+<w:numbering xmlns:wpc="http://schemas.microsoft.com/office/word/2010/wordprocessingCanvas" xmlns:cx="http://schemas.microsoft.com/office/drawing/2014/chartex" xmlns:cx1="http://schemas.microsoft.com/office/drawing/2015/9/8/chartex" xmlns:mc="http://schemas.openxmlformats.org/markup-compatibility/2006" xmlns:o="urn:schemas-microsoft-com:office:office" xmlns:r="http://schemas.openxmlformats.org/officeDocument/2006/relationships" xmlns:m="http://schemas.openxmlformats.org/officeDocument/2006/math" xmlns:v="urn:schemas-microsoft-com:vml" xmlns:wp14="http://schemas.microsoft.com/office/word/2010/wordprocessingDrawing" xmlns:wp="http://schemas.openxmlformats.org/drawingml/2006/wordprocessingDrawing" xmlns:w10="urn:schemas-microsoft-com:office:word" xmlns:w="http://schemas.openxmlformats.org/wordprocessingml/2006/main" xmlns:w14="http://schemas.microsoft.com/office/word/2010/wordml" xmlns:w15="http://schemas.microsoft.com/office/word/2012/wordml" xmlns:w16se="http://schemas.microsoft.com/office/word/2015/wordml/symex" xmlns:wpg="http://schemas.microsoft.com/office/word/2010/wordprocessingGroup" xmlns:wpi="http://schemas.microsoft.com/office/word/2010/wordprocessingInk" xmlns:wne="http://schemas.microsoft.com/office/word/2006/wordml" xmlns:wps="http://schemas.microsoft.com/office/word/2010/wordprocessingShape" mc:Ignorable="w14 w15 w16se wp14">
   <w:abstractNum w:abstractNumId="0" w15:restartNumberingAfterBreak="0">
     <w:nsid w:val="04490EE5"/>
     <w:multiLevelType w:val="hybridMultilevel"/>
@@ -6982,7 +7169,7 @@
 </file>
 
 <file path=word/styles.xml><?xml version="1.0" encoding="utf-8"?>
-<w:styles xmlns:mc="http://schemas.openxmlformats.org/markup-compatibility/2006" xmlns:r="http://schemas.openxmlformats.org/officeDocument/2006/relationships" xmlns:w="http://schemas.openxmlformats.org/wordprocessingml/2006/main" xmlns:w14="http://schemas.microsoft.com/office/word/2010/wordml" xmlns:w15="http://schemas.microsoft.com/office/word/2012/wordml" xmlns:w16cid="http://schemas.microsoft.com/office/word/2016/wordml/cid" xmlns:w16se="http://schemas.microsoft.com/office/word/2015/wordml/symex" mc:Ignorable="w14 w15 w16se w16cid">
+<w:styles xmlns:mc="http://schemas.openxmlformats.org/markup-compatibility/2006" xmlns:r="http://schemas.openxmlformats.org/officeDocument/2006/relationships" xmlns:w="http://schemas.openxmlformats.org/wordprocessingml/2006/main" xmlns:w14="http://schemas.microsoft.com/office/word/2010/wordml" xmlns:w15="http://schemas.microsoft.com/office/word/2012/wordml" xmlns:w16se="http://schemas.microsoft.com/office/word/2015/wordml/symex" mc:Ignorable="w14 w15 w16se">
   <w:docDefaults>
     <w:rPrDefault>
       <w:rPr>
@@ -6992,7 +7179,7 @@
     </w:rPrDefault>
     <w:pPrDefault/>
   </w:docDefaults>
-  <w:latentStyles w:defLockedState="0" w:defUIPriority="99" w:defSemiHidden="0" w:defUnhideWhenUsed="0" w:defQFormat="0" w:count="376">
+  <w:latentStyles w:defLockedState="0" w:defUIPriority="99" w:defSemiHidden="0" w:defUnhideWhenUsed="0" w:defQFormat="0" w:count="371">
     <w:lsdException w:name="Normal" w:uiPriority="0" w:qFormat="1"/>
     <w:lsdException w:name="heading 1" w:uiPriority="9" w:qFormat="1"/>
     <w:lsdException w:name="heading 2" w:uiPriority="9" w:qFormat="1"/>
@@ -7364,11 +7551,6 @@
     <w:lsdException w:name="List Table 5 Dark Accent 6" w:uiPriority="50"/>
     <w:lsdException w:name="List Table 6 Colorful Accent 6" w:uiPriority="51"/>
     <w:lsdException w:name="List Table 7 Colorful Accent 6" w:uiPriority="52"/>
-    <w:lsdException w:name="Mention" w:semiHidden="1" w:unhideWhenUsed="1"/>
-    <w:lsdException w:name="Smart Hyperlink" w:semiHidden="1" w:unhideWhenUsed="1"/>
-    <w:lsdException w:name="Hashtag" w:semiHidden="1" w:unhideWhenUsed="1"/>
-    <w:lsdException w:name="Unresolved Mention" w:semiHidden="1" w:unhideWhenUsed="1"/>
-    <w:lsdException w:name="Smart Link" w:semiHidden="1" w:unhideWhenUsed="1"/>
   </w:latentStyles>
   <w:style w:type="paragraph" w:default="1" w:styleId="Normal">
     <w:name w:val="Normal"/>

</xml_diff>